<commit_message>
updating links in documents
</commit_message>
<xml_diff>
--- a/examples/LLMS/GPT family of large language models.docx
+++ b/examples/LLMS/GPT family of large language models.docx
@@ -10,15 +10,7 @@
       <w:bookmarkStart w:id="0" w:name="_f2diaqdv3r55" w:colFirst="0" w:colLast="0"/>
       <w:bookmarkEnd w:id="0"/>
       <w:r>
-        <w:t xml:space="preserve">Context </w:t>
-      </w:r>
-      <w:bookmarkStart w:id="1" w:name="_GoBack"/>
-      <w:bookmarkEnd w:id="1"/>
-      <w:r>
-        <w:t>from:</w:t>
-      </w:r>
-      <w:r>
-        <w:t xml:space="preserve"> </w:t>
+        <w:t xml:space="preserve">Context from: </w:t>
       </w:r>
     </w:p>
     <w:p>
@@ -26,8 +18,8 @@
         <w:pStyle w:val="Heading4"/>
         <w:ind w:left="720"/>
       </w:pPr>
-      <w:bookmarkStart w:id="2" w:name="_maej2q4adg4r" w:colFirst="0" w:colLast="0"/>
-      <w:bookmarkEnd w:id="2"/>
+      <w:bookmarkStart w:id="1" w:name="_maej2q4adg4r" w:colFirst="0" w:colLast="0"/>
+      <w:bookmarkEnd w:id="1"/>
       <w:proofErr w:type="gramStart"/>
       <w:r>
         <w:t>gpt-1</w:t>
@@ -86,14 +78,7 @@
             <w:color w:val="1155CC"/>
             <w:u w:val="single"/>
           </w:rPr>
-          <w:t>https://medium.com/walmartglobaltech/the-journey-of-open-a</w:t>
-        </w:r>
-        <w:r>
-          <w:rPr>
-            <w:color w:val="1155CC"/>
-            <w:u w:val="single"/>
-          </w:rPr>
-          <w:t>i-gpt-models-32d95b7b7fb2</w:t>
+          <w:t>https://medium.com/walmartglobaltech/the-journey-of-open-ai-gpt-models-32d95b7b7fb2</w:t>
         </w:r>
       </w:hyperlink>
     </w:p>
@@ -105,10 +90,118 @@
           <w:numId w:val="1"/>
         </w:numPr>
       </w:pPr>
-      <w:bookmarkStart w:id="3" w:name="_wo5lv5kmqoxk" w:colFirst="0" w:colLast="0"/>
+      <w:bookmarkStart w:id="2" w:name="_wo5lv5kmqoxk" w:colFirst="0" w:colLast="0"/>
+      <w:bookmarkEnd w:id="2"/>
+      <w:r>
+        <w:t xml:space="preserve"> Get research dimensions for a research problem</w:t>
+      </w:r>
+    </w:p>
+    <w:p>
+      <w:pPr>
+        <w:ind w:left="720"/>
+      </w:pPr>
+    </w:p>
+    <w:p>
+      <w:pPr>
+        <w:numPr>
+          <w:ilvl w:val="1"/>
+          <w:numId w:val="1"/>
+        </w:numPr>
+      </w:pPr>
+      <w:r>
+        <w:t xml:space="preserve">Generated Prompt and Answer: </w:t>
+      </w:r>
+    </w:p>
+    <w:p>
+      <w:pPr>
+        <w:ind w:left="1440"/>
+      </w:pPr>
+      <w:hyperlink r:id="rId9">
+        <w:r>
+          <w:rPr>
+            <w:color w:val="1155CC"/>
+            <w:u w:val="single"/>
+          </w:rPr>
+          <w:t>https://chat.openai.com/share/22c5a0e9-3cd5-41e3-817a-7864b52eb1d5</w:t>
+        </w:r>
+      </w:hyperlink>
+    </w:p>
+    <w:p>
+      <w:pPr>
+        <w:ind w:left="1440"/>
+      </w:pPr>
+      <w:r>
+        <w:t xml:space="preserve">Research assistant output files: </w:t>
+      </w:r>
+      <w:hyperlink r:id="rId10">
+        <w:r>
+          <w:rPr>
+            <w:color w:val="1155CC"/>
+            <w:u w:val="single"/>
+          </w:rPr>
+          <w:t>dimensions</w:t>
+        </w:r>
+      </w:hyperlink>
+    </w:p>
+    <w:p>
+      <w:pPr>
+        <w:ind w:left="1440"/>
+      </w:pPr>
+    </w:p>
+    <w:p>
+      <w:pPr>
+        <w:numPr>
+          <w:ilvl w:val="1"/>
+          <w:numId w:val="1"/>
+        </w:numPr>
+      </w:pPr>
+      <w:r>
+        <w:t xml:space="preserve">Generated Prompt and Answer: (with context) </w:t>
+      </w:r>
+    </w:p>
+    <w:p>
+      <w:pPr>
+        <w:ind w:left="1440"/>
+      </w:pPr>
+      <w:hyperlink r:id="rId11">
+        <w:r>
+          <w:rPr>
+            <w:color w:val="1155CC"/>
+            <w:u w:val="single"/>
+          </w:rPr>
+          <w:t>https://chat.openai.com/share/c286e74f-5d25-45c8-8179-94f2b0436394</w:t>
+        </w:r>
+      </w:hyperlink>
+    </w:p>
+    <w:p>
+      <w:pPr>
+        <w:ind w:left="1440"/>
+      </w:pPr>
+      <w:r>
+        <w:t xml:space="preserve">Research assistant output files: </w:t>
+      </w:r>
+      <w:hyperlink r:id="rId12">
+        <w:r>
+          <w:rPr>
+            <w:color w:val="1155CC"/>
+            <w:u w:val="single"/>
+          </w:rPr>
+          <w:t>dimensions</w:t>
+        </w:r>
+      </w:hyperlink>
+    </w:p>
+    <w:p>
+      <w:pPr>
+        <w:pStyle w:val="Heading4"/>
+        <w:numPr>
+          <w:ilvl w:val="0"/>
+          <w:numId w:val="1"/>
+        </w:numPr>
+      </w:pPr>
+      <w:bookmarkStart w:id="3" w:name="_olub2ngbqrio" w:colFirst="0" w:colLast="0"/>
       <w:bookmarkEnd w:id="3"/>
       <w:r>
-        <w:t xml:space="preserve"> Get research dimensions for a research problem</w:t>
+        <w:t xml:space="preserve"> Compare entities for a research problem</w:t>
       </w:r>
     </w:p>
     <w:p>
@@ -129,33 +222,30 @@
     </w:p>
     <w:p>
       <w:pPr>
-        <w:ind w:left="1440"/>
-      </w:pPr>
-      <w:hyperlink r:id="rId9">
-        <w:r>
-          <w:rPr>
-            <w:color w:val="1155CC"/>
-            <w:u w:val="single"/>
-          </w:rPr>
-          <w:t>https://chat.openai.com/share/22c5a0e9-3cd5-41e3-817a-7864b52eb1d</w:t>
-        </w:r>
-        <w:r>
-          <w:rPr>
-            <w:color w:val="1155CC"/>
-            <w:u w:val="single"/>
-          </w:rPr>
-          <w:t>5</w:t>
-        </w:r>
-      </w:hyperlink>
-    </w:p>
-    <w:p>
-      <w:pPr>
-        <w:ind w:left="1440"/>
-      </w:pPr>
-      <w:r>
+        <w:ind w:left="720"/>
+      </w:pPr>
+      <w:r>
+        <w:tab/>
+      </w:r>
+      <w:hyperlink r:id="rId13">
+        <w:r>
+          <w:rPr>
+            <w:color w:val="1155CC"/>
+            <w:u w:val="single"/>
+          </w:rPr>
+          <w:t>https://chat.openai.com/share/b8ef75ff-1583-45c5-a0a2-17da85364976</w:t>
+        </w:r>
+      </w:hyperlink>
+    </w:p>
+    <w:p>
+      <w:pPr>
+        <w:ind w:left="720"/>
+      </w:pPr>
+      <w:r>
+        <w:tab/>
         <w:t xml:space="preserve">Research assistant output files: </w:t>
       </w:r>
-      <w:hyperlink r:id="rId10">
+      <w:hyperlink r:id="rId14">
         <w:r>
           <w:rPr>
             <w:color w:val="1155CC"/>
@@ -164,10 +254,36 @@
           <w:t>dimensions</w:t>
         </w:r>
       </w:hyperlink>
-    </w:p>
-    <w:p>
-      <w:pPr>
-        <w:ind w:left="1440"/>
+      <w:r>
+        <w:t xml:space="preserve">, </w:t>
+      </w:r>
+      <w:hyperlink r:id="rId15">
+        <w:r>
+          <w:rPr>
+            <w:color w:val="1155CC"/>
+            <w:u w:val="single"/>
+          </w:rPr>
+          <w:t>comparison</w:t>
+        </w:r>
+      </w:hyperlink>
+    </w:p>
+    <w:p>
+      <w:pPr>
+        <w:pStyle w:val="Heading4"/>
+        <w:numPr>
+          <w:ilvl w:val="0"/>
+          <w:numId w:val="1"/>
+        </w:numPr>
+      </w:pPr>
+      <w:bookmarkStart w:id="4" w:name="_b4ixg59ae76u" w:colFirst="0" w:colLast="0"/>
+      <w:bookmarkEnd w:id="4"/>
+      <w:r>
+        <w:t>Compare research from scientific contexts</w:t>
+      </w:r>
+    </w:p>
+    <w:p>
+      <w:pPr>
+        <w:ind w:left="720"/>
       </w:pPr>
     </w:p>
     <w:p>
@@ -178,20 +294,20 @@
         </w:numPr>
       </w:pPr>
       <w:r>
-        <w:t xml:space="preserve">Generated Prompt and Answer: (with context) </w:t>
-      </w:r>
-    </w:p>
-    <w:p>
-      <w:pPr>
-        <w:ind w:left="1440"/>
-      </w:pPr>
-      <w:hyperlink r:id="rId11">
-        <w:r>
-          <w:rPr>
-            <w:color w:val="1155CC"/>
-            <w:u w:val="single"/>
-          </w:rPr>
-          <w:t>https://chat.openai.com/share/c286e74f-5d25-45c8-8179-94f2b0436394</w:t>
+        <w:t xml:space="preserve">Generated Prompt and Answer: </w:t>
+      </w:r>
+    </w:p>
+    <w:p>
+      <w:pPr>
+        <w:ind w:left="1440"/>
+      </w:pPr>
+      <w:hyperlink r:id="rId16">
+        <w:r>
+          <w:rPr>
+            <w:color w:val="1155CC"/>
+            <w:u w:val="single"/>
+          </w:rPr>
+          <w:t>https://chat.openai.com/share/573715c5-1630-471e-8b9a-cb6fc3666f6f</w:t>
         </w:r>
       </w:hyperlink>
     </w:p>
@@ -202,7 +318,7 @@
       <w:r>
         <w:t xml:space="preserve">Research assistant output files: </w:t>
       </w:r>
-      <w:hyperlink r:id="rId12">
+      <w:hyperlink r:id="rId17">
         <w:r>
           <w:rPr>
             <w:color w:val="1155CC"/>
@@ -211,6 +327,23 @@
           <w:t>dimensions</w:t>
         </w:r>
       </w:hyperlink>
+      <w:r>
+        <w:t xml:space="preserve">, </w:t>
+      </w:r>
+      <w:hyperlink r:id="rId18">
+        <w:r>
+          <w:rPr>
+            <w:color w:val="1155CC"/>
+            <w:u w:val="single"/>
+          </w:rPr>
+          <w:t>comparison</w:t>
+        </w:r>
+      </w:hyperlink>
+    </w:p>
+    <w:p>
+      <w:pPr>
+        <w:ind w:left="1440"/>
+      </w:pPr>
     </w:p>
     <w:p>
       <w:pPr>
@@ -220,10 +353,10 @@
           <w:numId w:val="1"/>
         </w:numPr>
       </w:pPr>
-      <w:bookmarkStart w:id="4" w:name="_olub2ngbqrio" w:colFirst="0" w:colLast="0"/>
-      <w:bookmarkEnd w:id="4"/>
-      <w:r>
-        <w:t xml:space="preserve"> Compare entities for a research problem</w:t>
+      <w:bookmarkStart w:id="5" w:name="_ca1wjvb0td5g" w:colFirst="0" w:colLast="0"/>
+      <w:bookmarkEnd w:id="5"/>
+      <w:r>
+        <w:t>Compare scientific contexts based on research dimensions</w:t>
       </w:r>
     </w:p>
     <w:p>
@@ -244,33 +377,160 @@
     </w:p>
     <w:p>
       <w:pPr>
+        <w:ind w:left="1440"/>
+      </w:pPr>
+      <w:hyperlink r:id="rId19">
+        <w:r>
+          <w:rPr>
+            <w:color w:val="1155CC"/>
+            <w:u w:val="single"/>
+          </w:rPr>
+          <w:t>https://chat.openai.com/share/fc1af53d-be88-4a73-93ab-71796a79db17</w:t>
+        </w:r>
+      </w:hyperlink>
+    </w:p>
+    <w:p>
+      <w:pPr>
+        <w:ind w:left="1440"/>
+      </w:pPr>
+      <w:r>
+        <w:t xml:space="preserve">Research assistant output files: </w:t>
+      </w:r>
+      <w:hyperlink r:id="rId20">
+        <w:r>
+          <w:rPr>
+            <w:color w:val="1155CC"/>
+            <w:u w:val="single"/>
+          </w:rPr>
+          <w:t>dimensions</w:t>
+        </w:r>
+      </w:hyperlink>
+      <w:r>
+        <w:t xml:space="preserve">, </w:t>
+      </w:r>
+      <w:hyperlink r:id="rId21">
+        <w:r>
+          <w:rPr>
+            <w:color w:val="1155CC"/>
+            <w:u w:val="single"/>
+          </w:rPr>
+          <w:t>comparison</w:t>
+        </w:r>
+      </w:hyperlink>
+    </w:p>
+    <w:p>
+      <w:pPr>
+        <w:ind w:left="1440"/>
+      </w:pPr>
+    </w:p>
+    <w:p>
+      <w:pPr>
+        <w:ind w:left="1440"/>
+      </w:pPr>
+    </w:p>
+    <w:p>
+      <w:pPr>
+        <w:pStyle w:val="Heading4"/>
+        <w:numPr>
+          <w:ilvl w:val="0"/>
+          <w:numId w:val="1"/>
+        </w:numPr>
+      </w:pPr>
+      <w:bookmarkStart w:id="6" w:name="_ijndubdeikh4" w:colFirst="0" w:colLast="0"/>
+      <w:bookmarkEnd w:id="6"/>
+      <w:r>
+        <w:t>Create definitions for selected research dimensions</w:t>
+      </w:r>
+    </w:p>
+    <w:p>
+      <w:pPr>
         <w:ind w:left="720"/>
       </w:pPr>
       <w:r>
-        <w:tab/>
-      </w:r>
-      <w:hyperlink r:id="rId13">
-        <w:r>
-          <w:rPr>
-            <w:color w:val="1155CC"/>
-            <w:u w:val="single"/>
-          </w:rPr>
-          <w:t>https://chat.openai.com/share/b8ef75ff-1583-45c5-a0a2-17da85364976</w:t>
-        </w:r>
-      </w:hyperlink>
-    </w:p>
-    <w:p>
-      <w:pPr>
-        <w:ind w:left="720"/>
-      </w:pPr>
-      <w:r>
-        <w:tab/>
-        <w:t>Resear</w:t>
-      </w:r>
-      <w:r>
-        <w:t xml:space="preserve">ch assistant output files: </w:t>
-      </w:r>
-      <w:hyperlink r:id="rId14">
+        <w:t>From 3</w:t>
+      </w:r>
+    </w:p>
+    <w:p>
+      <w:pPr>
+        <w:numPr>
+          <w:ilvl w:val="1"/>
+          <w:numId w:val="1"/>
+        </w:numPr>
+      </w:pPr>
+      <w:r>
+        <w:t xml:space="preserve">Generated Prompt and Answer: </w:t>
+      </w:r>
+    </w:p>
+    <w:p>
+      <w:pPr>
+        <w:ind w:left="1440"/>
+      </w:pPr>
+      <w:hyperlink r:id="rId22">
+        <w:r>
+          <w:rPr>
+            <w:color w:val="1155CC"/>
+            <w:u w:val="single"/>
+          </w:rPr>
+          <w:t>https://chat.openai.com/share/30aef6cc-b159-4873-acc0-5f888f3e62fd</w:t>
+        </w:r>
+      </w:hyperlink>
+    </w:p>
+    <w:p>
+      <w:pPr>
+        <w:spacing w:line="331" w:lineRule="auto"/>
+        <w:ind w:left="1440"/>
+      </w:pPr>
+      <w:r>
+        <w:t>Research assistant output files:</w:t>
+      </w:r>
+      <w:hyperlink r:id="rId23">
+        <w:r>
+          <w:rPr>
+            <w:color w:val="1155CC"/>
+            <w:u w:val="single"/>
+          </w:rPr>
+          <w:t xml:space="preserve"> dimensions</w:t>
+        </w:r>
+      </w:hyperlink>
+    </w:p>
+    <w:p>
+      <w:pPr>
+        <w:ind w:left="1440"/>
+      </w:pPr>
+    </w:p>
+    <w:p>
+      <w:pPr>
+        <w:numPr>
+          <w:ilvl w:val="1"/>
+          <w:numId w:val="1"/>
+        </w:numPr>
+      </w:pPr>
+      <w:r>
+        <w:t>Generated Prompt and Answer: (with context):</w:t>
+      </w:r>
+    </w:p>
+    <w:p>
+      <w:pPr>
+        <w:ind w:left="1440"/>
+      </w:pPr>
+      <w:hyperlink r:id="rId24">
+        <w:r>
+          <w:rPr>
+            <w:color w:val="1155CC"/>
+            <w:u w:val="single"/>
+          </w:rPr>
+          <w:t>https://chat.openai.com/share/f7bcf428-c545-484e-9ef5-c488977fc56b</w:t>
+        </w:r>
+      </w:hyperlink>
+    </w:p>
+    <w:p>
+      <w:pPr>
+        <w:ind w:left="1440"/>
+      </w:pPr>
+      <w:r>
+        <w:t xml:space="preserve">Research assistant output files: </w:t>
+      </w:r>
+      <w:hyperlink r:id="rId25">
         <w:r>
           <w:rPr>
             <w:color w:val="1155CC"/>
@@ -279,298 +539,8 @@
           <w:t>dimensions</w:t>
         </w:r>
       </w:hyperlink>
-      <w:r>
-        <w:t xml:space="preserve">, </w:t>
-      </w:r>
-      <w:hyperlink r:id="rId15">
-        <w:r>
-          <w:rPr>
-            <w:color w:val="1155CC"/>
-            <w:u w:val="single"/>
-          </w:rPr>
-          <w:t>comparison</w:t>
-        </w:r>
-      </w:hyperlink>
-    </w:p>
-    <w:p>
-      <w:pPr>
-        <w:pStyle w:val="Heading4"/>
-        <w:numPr>
-          <w:ilvl w:val="0"/>
-          <w:numId w:val="1"/>
-        </w:numPr>
-      </w:pPr>
-      <w:bookmarkStart w:id="5" w:name="_b4ixg59ae76u" w:colFirst="0" w:colLast="0"/>
-      <w:bookmarkEnd w:id="5"/>
-      <w:r>
-        <w:t>Compare research from scientific contexts</w:t>
-      </w:r>
-    </w:p>
-    <w:p>
-      <w:pPr>
-        <w:ind w:left="720"/>
-      </w:pPr>
-    </w:p>
-    <w:p>
-      <w:pPr>
-        <w:numPr>
-          <w:ilvl w:val="1"/>
-          <w:numId w:val="1"/>
-        </w:numPr>
-      </w:pPr>
-      <w:r>
-        <w:t xml:space="preserve">Generated Prompt and Answer: </w:t>
-      </w:r>
-    </w:p>
-    <w:p>
-      <w:pPr>
-        <w:ind w:left="1440"/>
-      </w:pPr>
-      <w:hyperlink r:id="rId16">
-        <w:r>
-          <w:rPr>
-            <w:color w:val="1155CC"/>
-            <w:u w:val="single"/>
-          </w:rPr>
-          <w:t>https://chat.openai.com/share/573715c5-1630-471e-8b9a-cb6</w:t>
-        </w:r>
-        <w:r>
-          <w:rPr>
-            <w:color w:val="1155CC"/>
-            <w:u w:val="single"/>
-          </w:rPr>
-          <w:t>fc3666f6f</w:t>
-        </w:r>
-      </w:hyperlink>
-    </w:p>
-    <w:p>
-      <w:pPr>
-        <w:ind w:left="1440"/>
-      </w:pPr>
-      <w:r>
-        <w:t xml:space="preserve">Research assistant output files: </w:t>
-      </w:r>
-      <w:hyperlink r:id="rId17">
-        <w:r>
-          <w:rPr>
-            <w:color w:val="1155CC"/>
-            <w:u w:val="single"/>
-          </w:rPr>
-          <w:t>dimensions</w:t>
-        </w:r>
-      </w:hyperlink>
-      <w:r>
-        <w:t xml:space="preserve">, </w:t>
-      </w:r>
-      <w:hyperlink r:id="rId18">
-        <w:r>
-          <w:rPr>
-            <w:color w:val="1155CC"/>
-            <w:u w:val="single"/>
-          </w:rPr>
-          <w:t>comparison</w:t>
-        </w:r>
-      </w:hyperlink>
-    </w:p>
-    <w:p>
-      <w:pPr>
-        <w:ind w:left="1440"/>
-      </w:pPr>
-    </w:p>
-    <w:p>
-      <w:pPr>
-        <w:pStyle w:val="Heading4"/>
-        <w:numPr>
-          <w:ilvl w:val="0"/>
-          <w:numId w:val="1"/>
-        </w:numPr>
-      </w:pPr>
-      <w:bookmarkStart w:id="6" w:name="_ca1wjvb0td5g" w:colFirst="0" w:colLast="0"/>
-      <w:bookmarkEnd w:id="6"/>
-      <w:r>
-        <w:t>Compare scientific contexts based on research dimensions</w:t>
-      </w:r>
-    </w:p>
-    <w:p>
-      <w:pPr>
-        <w:ind w:left="720"/>
-      </w:pPr>
-    </w:p>
-    <w:p>
-      <w:pPr>
-        <w:numPr>
-          <w:ilvl w:val="1"/>
-          <w:numId w:val="1"/>
-        </w:numPr>
-      </w:pPr>
-      <w:r>
-        <w:t xml:space="preserve">Generated Prompt and Answer: </w:t>
-      </w:r>
-    </w:p>
-    <w:p>
-      <w:pPr>
-        <w:ind w:left="1440"/>
-      </w:pPr>
-      <w:hyperlink r:id="rId19">
-        <w:r>
-          <w:rPr>
-            <w:color w:val="1155CC"/>
-            <w:u w:val="single"/>
-          </w:rPr>
-          <w:t>https://chat.openai.com/share/fc1af53d-be88-4a73-93ab-71796a79db17</w:t>
-        </w:r>
-      </w:hyperlink>
-    </w:p>
-    <w:p>
-      <w:pPr>
-        <w:ind w:left="1440"/>
-      </w:pPr>
-      <w:r>
-        <w:t xml:space="preserve">Research assistant output files: </w:t>
-      </w:r>
-      <w:hyperlink r:id="rId20">
-        <w:r>
-          <w:rPr>
-            <w:color w:val="1155CC"/>
-            <w:u w:val="single"/>
-          </w:rPr>
-          <w:t>dimensions</w:t>
-        </w:r>
-      </w:hyperlink>
-      <w:r>
-        <w:t xml:space="preserve">, </w:t>
-      </w:r>
-      <w:hyperlink r:id="rId21">
-        <w:r>
-          <w:rPr>
-            <w:color w:val="1155CC"/>
-            <w:u w:val="single"/>
-          </w:rPr>
-          <w:t>comparison</w:t>
-        </w:r>
-      </w:hyperlink>
-    </w:p>
-    <w:p>
-      <w:pPr>
-        <w:ind w:left="1440"/>
-      </w:pPr>
-    </w:p>
-    <w:p>
-      <w:pPr>
-        <w:ind w:left="1440"/>
-      </w:pPr>
-    </w:p>
-    <w:p>
-      <w:pPr>
-        <w:pStyle w:val="Heading4"/>
-        <w:numPr>
-          <w:ilvl w:val="0"/>
-          <w:numId w:val="1"/>
-        </w:numPr>
-      </w:pPr>
-      <w:bookmarkStart w:id="7" w:name="_ijndubdeikh4" w:colFirst="0" w:colLast="0"/>
+      <w:bookmarkStart w:id="7" w:name="_GoBack"/>
       <w:bookmarkEnd w:id="7"/>
-      <w:r>
-        <w:t>Create definitions for selected research dimensions</w:t>
-      </w:r>
-    </w:p>
-    <w:p>
-      <w:pPr>
-        <w:ind w:left="720"/>
-      </w:pPr>
-      <w:r>
-        <w:t>From 3</w:t>
-      </w:r>
-    </w:p>
-    <w:p>
-      <w:pPr>
-        <w:numPr>
-          <w:ilvl w:val="1"/>
-          <w:numId w:val="1"/>
-        </w:numPr>
-      </w:pPr>
-      <w:r>
-        <w:t xml:space="preserve">Generated Prompt and Answer: </w:t>
-      </w:r>
-    </w:p>
-    <w:p>
-      <w:pPr>
-        <w:ind w:left="1440"/>
-      </w:pPr>
-      <w:hyperlink r:id="rId22">
-        <w:r>
-          <w:rPr>
-            <w:color w:val="1155CC"/>
-            <w:u w:val="single"/>
-          </w:rPr>
-          <w:t>https://chat.openai.com/share/30aef6cc-b159-4873-acc0-5f888f3e62fd</w:t>
-        </w:r>
-      </w:hyperlink>
-    </w:p>
-    <w:p>
-      <w:pPr>
-        <w:spacing w:line="331" w:lineRule="auto"/>
-        <w:ind w:left="1440"/>
-      </w:pPr>
-      <w:r>
-        <w:t>Research assistant output files:</w:t>
-      </w:r>
-      <w:hyperlink r:id="rId23">
-        <w:r>
-          <w:rPr>
-            <w:color w:val="1155CC"/>
-            <w:u w:val="single"/>
-          </w:rPr>
-          <w:t xml:space="preserve"> dimensions</w:t>
-        </w:r>
-      </w:hyperlink>
-    </w:p>
-    <w:p>
-      <w:pPr>
-        <w:ind w:left="1440"/>
-      </w:pPr>
-    </w:p>
-    <w:p>
-      <w:pPr>
-        <w:numPr>
-          <w:ilvl w:val="1"/>
-          <w:numId w:val="1"/>
-        </w:numPr>
-      </w:pPr>
-      <w:r>
-        <w:t>Generated Prompt and Answer: (with context):</w:t>
-      </w:r>
-    </w:p>
-    <w:p>
-      <w:pPr>
-        <w:ind w:left="1440"/>
-      </w:pPr>
-      <w:hyperlink r:id="rId24">
-        <w:r>
-          <w:rPr>
-            <w:color w:val="1155CC"/>
-            <w:u w:val="single"/>
-          </w:rPr>
-          <w:t>https://chat.openai.com/share/f7bcf428-c545-484e-9ef5-c488977fc56b</w:t>
-        </w:r>
-      </w:hyperlink>
-    </w:p>
-    <w:p>
-      <w:pPr>
-        <w:ind w:left="1440"/>
-      </w:pPr>
-      <w:r>
-        <w:t xml:space="preserve">Research assistant output files: </w:t>
-      </w:r>
-      <w:hyperlink r:id="rId25">
-        <w:r>
-          <w:rPr>
-            <w:color w:val="1155CC"/>
-            <w:u w:val="single"/>
-          </w:rPr>
-          <w:t>dimensions</w:t>
-        </w:r>
-      </w:hyperlink>
     </w:p>
     <w:p>
       <w:pPr>
@@ -655,14 +625,7 @@
             <w:color w:val="1155CC"/>
             <w:u w:val="single"/>
           </w:rPr>
-          <w:t>https://chat.openai.com/share/56a</w:t>
-        </w:r>
-        <w:r>
-          <w:rPr>
-            <w:color w:val="1155CC"/>
-            <w:u w:val="single"/>
-          </w:rPr>
-          <w:t>dd693-934b-4870-a58a-ac12a882d530</w:t>
+          <w:t>https://chat.openai.com/share/56add693-934b-4870-a58a-ac12a882d530</w:t>
         </w:r>
       </w:hyperlink>
     </w:p>
@@ -783,14 +746,7 @@
             <w:color w:val="1155CC"/>
             <w:u w:val="single"/>
           </w:rPr>
-          <w:t>https://c</w:t>
-        </w:r>
-        <w:r>
-          <w:rPr>
-            <w:color w:val="1155CC"/>
-            <w:u w:val="single"/>
-          </w:rPr>
-          <w:t>hat.openai.com/share/2a78417d-f662-4de5-8c77-7e32a893d171</w:t>
+          <w:t>https://chat.openai.com/share/2a78417d-f662-4de5-8c77-7e32a893d171</w:t>
         </w:r>
       </w:hyperlink>
     </w:p>
@@ -835,10 +791,7 @@
       <w:bookmarkStart w:id="9" w:name="_z0vptkuksgf2" w:colFirst="0" w:colLast="0"/>
       <w:bookmarkEnd w:id="9"/>
       <w:r>
-        <w:t xml:space="preserve">Get ideas for </w:t>
-      </w:r>
-      <w:r>
-        <w:t>research using selected research dimensions</w:t>
+        <w:t>Get ideas for research using selected research dimensions</w:t>
       </w:r>
     </w:p>
     <w:p>
@@ -924,10 +877,7 @@
         </w:numPr>
       </w:pPr>
       <w:r>
-        <w:t>Generated Prompt and A</w:t>
-      </w:r>
-      <w:r>
-        <w:t xml:space="preserve">nswer: </w:t>
+        <w:t xml:space="preserve">Generated Prompt and Answer: </w:t>
       </w:r>
     </w:p>
     <w:p>
@@ -986,10 +936,7 @@
         </w:rPr>
       </w:pPr>
       <w:r>
-        <w:t>Generated Prompt and Answer</w:t>
-      </w:r>
-      <w:r>
-        <w:t xml:space="preserve">: </w:t>
+        <w:t xml:space="preserve">Generated Prompt and Answer: </w:t>
       </w:r>
     </w:p>
     <w:p>

</xml_diff>